<commit_message>
Edit Page and Back to Buttons
</commit_message>
<xml_diff>
--- a/Weekly Reports/April 5.docx
+++ b/Weekly Reports/April 5.docx
@@ -66,6 +66,12 @@
     <w:p>
       <w:r>
         <w:t>GitHub Link:</w:t>
+      </w:r>
+      <w:r>
+        <w:t xml:space="preserve"> </w:t>
+      </w:r>
+      <w:r>
+        <w:t>https://github.com/aroja1/Program-Project-Seminar-for-Minors/commit/03834b8e087417977ae19c8eec30843b9b225150</w:t>
       </w:r>
       <w:bookmarkStart w:id="0" w:name="_GoBack"/>
       <w:bookmarkEnd w:id="0"/>

</xml_diff>